<commit_message>
Task 1_2 LOD change development
[‎5/‎19/‎2016 10:31 AM] Huynh Dang Khoa:
em lam dum a nhung cai duoi day
1. connect vo may database cua server xcasrvbi001
2. trong database LOD_FreshVersion
This conversation is being saved. You'll see it soon in your Outlook
Inbox folder.
[‎5/‎19/‎2016 10:34 AM] Huynh Dang Khoa:
3. copy table UserFunction, UserCheckBy, Offices, Employees including
data
4. past vo database LOD
[‎5/‎19/‎2016 10:35 AM] Huynh Dang Khoa:
5. trong table: Users -> column UserName format no dang xxx.yyy
lay phan xxx roi make upper case roi update tuong ung vao column
OfficeCode
[‎5/‎19/‎2016 10:37 AM] Huynh Dang Khoa:
record nao ma UserName co format ko phai la xxx.yyy thi ko lam dong tac
update qua officeCode
vd hkg.bc thi update qua OfficeCode la HKG
truong hop Julie thi ko update
</commit_message>
<xml_diff>
--- a/Technical Ducumentation of BOARD_LatestBy20151218.docx
+++ b/Technical Ducumentation of BOARD_LatestBy20151218.docx
@@ -5891,49 +5891,22 @@
         <w:rPr>
           <w:lang w:val="en-US"/>
         </w:rPr>
-        <w:t xml:space="preserve">The relational database (MS SQL) will be connected with ETL processes with five ERP systems/ modules: </w:t>
+        <w:lastRenderedPageBreak/>
+        <w:t xml:space="preserve">The relational database (MS SQL) will be connected with ETL processes with five ERP systems/ modules: Ventas </w:t>
       </w:r>
       <w:proofErr w:type="spellStart"/>
       <w:r>
         <w:rPr>
           <w:lang w:val="en-US"/>
         </w:rPr>
-        <w:t>Ventas</w:t>
+        <w:t>Auftragsbearbeitung</w:t>
       </w:r>
       <w:proofErr w:type="spellEnd"/>
       <w:r>
         <w:rPr>
           <w:lang w:val="en-US"/>
         </w:rPr>
-        <w:t xml:space="preserve"> </w:t>
-      </w:r>
-      <w:proofErr w:type="spellStart"/>
-      <w:r>
-        <w:rPr>
-          <w:lang w:val="en-US"/>
-        </w:rPr>
-        <w:t>Auftragsbearbeitung</w:t>
-      </w:r>
-      <w:proofErr w:type="spellEnd"/>
-      <w:r>
-        <w:rPr>
-          <w:lang w:val="en-US"/>
-        </w:rPr>
-        <w:t xml:space="preserve">, </w:t>
-      </w:r>
-      <w:proofErr w:type="spellStart"/>
-      <w:r>
-        <w:rPr>
-          <w:lang w:val="en-US"/>
-        </w:rPr>
-        <w:t>Ventas</w:t>
-      </w:r>
-      <w:proofErr w:type="spellEnd"/>
-      <w:r>
-        <w:rPr>
-          <w:lang w:val="en-US"/>
-        </w:rPr>
-        <w:t xml:space="preserve"> </w:t>
+        <w:t xml:space="preserve">, Ventas </w:t>
       </w:r>
       <w:proofErr w:type="spellStart"/>
       <w:r>
@@ -10209,7 +10182,6 @@
                 <w:sz w:val="18"/>
                 <w:szCs w:val="18"/>
               </w:rPr>
-              <w:lastRenderedPageBreak/>
               <w:t>1000</w:t>
             </w:r>
           </w:p>
@@ -11165,6 +11137,12 @@
           <w:lang w:val="en-US"/>
         </w:rPr>
       </w:pPr>
+      <w:r>
+        <w:rPr>
+          <w:lang w:val="en-US"/>
+        </w:rPr>
+        <w:t xml:space="preserve"> </w:t>
+      </w:r>
     </w:p>
     <w:p>
       <w:pPr>
@@ -11309,16 +11287,8 @@
         <w:rPr>
           <w:lang w:val="en-GB"/>
         </w:rPr>
-        <w:t>„</w:t>
-      </w:r>
-      <w:proofErr w:type="spellStart"/>
-      <w:r>
-        <w:rPr>
-          <w:lang w:val="en-GB"/>
-        </w:rPr>
-        <w:t>Ventas</w:t>
-      </w:r>
-      <w:proofErr w:type="spellEnd"/>
+        <w:t>„Ventas</w:t>
+      </w:r>
       <w:proofErr w:type="gramStart"/>
       <w:r>
         <w:rPr>
@@ -11888,16 +11858,15 @@
           <w:lang w:val="en-GB"/>
         </w:rPr>
       </w:pPr>
-      <w:proofErr w:type="spellStart"/>
       <w:r>
         <w:rPr>
           <w:b/>
           <w:lang w:val="en-GB"/>
         </w:rPr>
+        <w:lastRenderedPageBreak/>
         <w:t>Ventas</w:t>
       </w:r>
       <w:bookmarkEnd w:id="25"/>
-      <w:proofErr w:type="spellEnd"/>
     </w:p>
     <w:p>
       <w:pPr>
@@ -11916,19 +11885,11 @@
           <w:lang w:val="en-GB"/>
         </w:rPr>
       </w:pPr>
-      <w:proofErr w:type="spellStart"/>
       <w:r>
         <w:rPr>
           <w:lang w:val="en-GB"/>
         </w:rPr>
-        <w:t>Ventas</w:t>
-      </w:r>
-      <w:proofErr w:type="spellEnd"/>
-      <w:r>
-        <w:rPr>
-          <w:lang w:val="en-GB"/>
-        </w:rPr>
-        <w:t xml:space="preserve"> </w:t>
+        <w:t xml:space="preserve">Ventas </w:t>
       </w:r>
       <w:r>
         <w:rPr>
@@ -12384,10 +12345,10 @@
             <v:path o:extrusionok="f" gradientshapeok="t" o:connecttype="rect"/>
             <o:lock v:ext="edit" aspectratio="t"/>
           </v:shapetype>
-          <v:shape id="_x0000_i1025" type="#_x0000_t75" style="width:380.95pt;height:243.65pt" o:ole="">
+          <v:shape id="_x0000_i1025" type="#_x0000_t75" style="width:381pt;height:243.75pt" o:ole="">
             <v:imagedata r:id="rId23" o:title=""/>
           </v:shape>
-          <o:OLEObject Type="Embed" ProgID="Visio.Drawing.11" ShapeID="_x0000_i1025" DrawAspect="Content" ObjectID="_1512222295" r:id="rId24"/>
+          <o:OLEObject Type="Embed" ProgID="Visio.Drawing.11" ShapeID="_x0000_i1025" DrawAspect="Content" ObjectID="_1525078943" r:id="rId24"/>
         </w:object>
       </w:r>
     </w:p>
@@ -13012,25 +12973,7 @@
                 <w:szCs w:val="18"/>
                 <w:lang w:val="en-GB"/>
               </w:rPr>
-              <w:t xml:space="preserve"> from </w:t>
-            </w:r>
-            <w:proofErr w:type="spellStart"/>
-            <w:r>
-              <w:rPr>
-                <w:sz w:val="18"/>
-                <w:szCs w:val="18"/>
-                <w:lang w:val="en-GB"/>
-              </w:rPr>
-              <w:t>Ventas</w:t>
-            </w:r>
-            <w:proofErr w:type="spellEnd"/>
-            <w:r>
-              <w:rPr>
-                <w:sz w:val="18"/>
-                <w:szCs w:val="18"/>
-                <w:lang w:val="en-GB"/>
-              </w:rPr>
-              <w:t>), LZ_</w:t>
+              <w:t xml:space="preserve"> from Ventas), LZ_</w:t>
             </w:r>
             <w:r>
               <w:rPr>
@@ -13565,7 +13508,6 @@
           <w:lang w:val="en-US"/>
         </w:rPr>
       </w:pPr>
-      <w:proofErr w:type="spellStart"/>
       <w:r>
         <w:rPr>
           <w:b/>
@@ -13574,7 +13516,6 @@
         </w:rPr>
         <w:t>Ventas</w:t>
       </w:r>
-      <w:proofErr w:type="spellEnd"/>
       <w:r>
         <w:rPr>
           <w:b/>
@@ -13602,21 +13543,7 @@
         <w:rPr>
           <w:lang w:val="en-GB"/>
         </w:rPr>
-        <w:t xml:space="preserve">the data model of </w:t>
-      </w:r>
-      <w:proofErr w:type="spellStart"/>
-      <w:r>
-        <w:rPr>
-          <w:lang w:val="en-GB"/>
-        </w:rPr>
-        <w:t>Ventas</w:t>
-      </w:r>
-      <w:proofErr w:type="spellEnd"/>
-      <w:r>
-        <w:rPr>
-          <w:lang w:val="en-GB"/>
-        </w:rPr>
-        <w:t>, trade order and commission orders are stored in separate tables. The following picture describes the tables and their relations.</w:t>
+        <w:t>the data model of Ventas, trade order and commission orders are stored in separate tables. The following picture describes the tables and their relations.</w:t>
       </w:r>
     </w:p>
     <w:p>
@@ -14807,59 +14734,69 @@
         <w:pStyle w:val="GRZStandardtext"/>
         <w:jc w:val="both"/>
         <w:rPr>
+          <w:highlight w:val="yellow"/>
           <w:lang w:val="en-GB"/>
         </w:rPr>
       </w:pPr>
       <w:r>
         <w:rPr>
+          <w:highlight w:val="yellow"/>
           <w:lang w:val="en-GB"/>
         </w:rPr>
         <w:t>There are some requirements for a</w:t>
       </w:r>
       <w:r>
         <w:rPr>
+          <w:highlight w:val="yellow"/>
           <w:lang w:val="en-GB"/>
         </w:rPr>
         <w:t>n order in LOD</w:t>
       </w:r>
       <w:r>
         <w:rPr>
+          <w:highlight w:val="yellow"/>
           <w:lang w:val="en-GB"/>
         </w:rPr>
         <w:t xml:space="preserve"> in order to</w:t>
       </w:r>
       <w:r>
         <w:rPr>
+          <w:highlight w:val="yellow"/>
           <w:lang w:val="en-GB"/>
         </w:rPr>
         <w:t xml:space="preserve"> </w:t>
       </w:r>
       <w:r>
         <w:rPr>
+          <w:highlight w:val="yellow"/>
           <w:lang w:val="en-GB"/>
         </w:rPr>
         <w:t>be</w:t>
       </w:r>
       <w:r>
         <w:rPr>
+          <w:highlight w:val="yellow"/>
           <w:lang w:val="en-GB"/>
         </w:rPr>
         <w:t xml:space="preserve"> transferred to data warehouse</w:t>
       </w:r>
       <w:r>
         <w:rPr>
+          <w:highlight w:val="yellow"/>
           <w:lang w:val="en-GB"/>
         </w:rPr>
         <w:t>. First of all</w:t>
       </w:r>
       <w:r>
         <w:rPr>
+          <w:highlight w:val="yellow"/>
           <w:lang w:val="en-GB"/>
         </w:rPr>
         <w:t xml:space="preserve">, the order must be confirmed and not-cancelled. Secondly, </w:t>
       </w:r>
       <w:r>
         <w:rPr>
+          <w:highlight w:val="yellow"/>
           <w:lang w:val="en-GB"/>
         </w:rPr>
         <w:t xml:space="preserve">the order is direct-purchased or its procurement </w:t>
@@ -14867,6 +14804,7 @@
       <w:proofErr w:type="spellStart"/>
       <w:r>
         <w:rPr>
+          <w:highlight w:val="yellow"/>
           <w:lang w:val="en-GB"/>
         </w:rPr>
         <w:t>center</w:t>
@@ -14874,6 +14812,7 @@
       <w:proofErr w:type="spellEnd"/>
       <w:r>
         <w:rPr>
+          <w:highlight w:val="yellow"/>
           <w:lang w:val="en-GB"/>
         </w:rPr>
         <w:t xml:space="preserve"> must meet following conditions:</w:t>
@@ -14888,85 +14827,84 @@
         </w:numPr>
         <w:jc w:val="both"/>
         <w:rPr>
+          <w:highlight w:val="yellow"/>
           <w:lang w:val="en-GB"/>
         </w:rPr>
       </w:pPr>
       <w:r>
         <w:rPr>
+          <w:highlight w:val="yellow"/>
           <w:lang w:val="en-GB"/>
         </w:rPr>
-        <w:t>I</w:t>
-      </w:r>
-      <w:r>
-        <w:rPr>
+        <w:t xml:space="preserve">If non-HKG </w:t>
+      </w:r>
+      <w:proofErr w:type="gramStart"/>
+      <w:r>
+        <w:rPr>
+          <w:highlight w:val="yellow"/>
           <w:lang w:val="en-GB"/>
         </w:rPr>
-        <w:t xml:space="preserve">f non-HKG </w:t>
-      </w:r>
-      <w:proofErr w:type="gramStart"/>
-      <w:r>
-        <w:rPr>
+        <w:t>order  =</w:t>
+      </w:r>
+      <w:proofErr w:type="gramEnd"/>
+      <w:r>
+        <w:rPr>
+          <w:highlight w:val="yellow"/>
           <w:lang w:val="en-GB"/>
         </w:rPr>
-        <w:t>order</w:t>
-      </w:r>
-      <w:r>
-        <w:rPr>
+        <w:t>&gt; It should not be</w:t>
+      </w:r>
+      <w:r>
+        <w:rPr>
+          <w:highlight w:val="yellow"/>
           <w:lang w:val="en-GB"/>
         </w:rPr>
-        <w:t xml:space="preserve">  =</w:t>
-      </w:r>
-      <w:proofErr w:type="gramEnd"/>
-      <w:r>
-        <w:rPr>
+        <w:t xml:space="preserve"> procured by “</w:t>
+      </w:r>
+      <w:proofErr w:type="spellStart"/>
+      <w:r>
+        <w:rPr>
+          <w:highlight w:val="yellow"/>
           <w:lang w:val="en-GB"/>
         </w:rPr>
-        <w:t>&gt; It should not be</w:t>
-      </w:r>
-      <w:r>
-        <w:rPr>
+        <w:t>Rieckermann</w:t>
+      </w:r>
+      <w:proofErr w:type="spellEnd"/>
+      <w:r>
+        <w:rPr>
+          <w:highlight w:val="yellow"/>
           <w:lang w:val="en-GB"/>
         </w:rPr>
-        <w:t xml:space="preserve"> procured by “</w:t>
+        <w:t xml:space="preserve"> GmbH”, “Asia </w:t>
       </w:r>
       <w:proofErr w:type="spellStart"/>
       <w:r>
         <w:rPr>
+          <w:highlight w:val="yellow"/>
           <w:lang w:val="en-GB"/>
         </w:rPr>
+        <w:t>Technik</w:t>
+      </w:r>
+      <w:proofErr w:type="spellEnd"/>
+      <w:r>
+        <w:rPr>
+          <w:highlight w:val="yellow"/>
+          <w:lang w:val="en-GB"/>
+        </w:rPr>
+        <w:t xml:space="preserve"> Ltd.” and “</w:t>
+      </w:r>
+      <w:proofErr w:type="spellStart"/>
+      <w:r>
+        <w:rPr>
+          <w:highlight w:val="yellow"/>
+          <w:lang w:val="en-GB"/>
+        </w:rPr>
         <w:t>Rieckermann</w:t>
       </w:r>
       <w:proofErr w:type="spellEnd"/>
       <w:r>
         <w:rPr>
-          <w:lang w:val="en-GB"/>
-        </w:rPr>
-        <w:t xml:space="preserve"> GmbH”, “Asia </w:t>
-      </w:r>
-      <w:proofErr w:type="spellStart"/>
-      <w:r>
-        <w:rPr>
-          <w:lang w:val="en-GB"/>
-        </w:rPr>
-        <w:t>Technik</w:t>
-      </w:r>
-      <w:proofErr w:type="spellEnd"/>
-      <w:r>
-        <w:rPr>
-          <w:lang w:val="en-GB"/>
-        </w:rPr>
-        <w:t xml:space="preserve"> Ltd.” and “</w:t>
-      </w:r>
-      <w:proofErr w:type="spellStart"/>
-      <w:r>
-        <w:rPr>
-          <w:lang w:val="en-GB"/>
-        </w:rPr>
-        <w:t>Rieckermann</w:t>
-      </w:r>
-      <w:proofErr w:type="spellEnd"/>
-      <w:r>
-        <w:rPr>
+          <w:highlight w:val="yellow"/>
           <w:lang w:val="en-GB"/>
         </w:rPr>
         <w:t xml:space="preserve"> Services Ltd.” </w:t>
@@ -14981,73 +14919,78 @@
         </w:numPr>
         <w:jc w:val="both"/>
         <w:rPr>
+          <w:highlight w:val="yellow"/>
           <w:lang w:val="en-GB"/>
         </w:rPr>
       </w:pPr>
       <w:r>
         <w:rPr>
+          <w:highlight w:val="yellow"/>
           <w:lang w:val="en-GB"/>
         </w:rPr>
-        <w:t>I</w:t>
-      </w:r>
-      <w:r>
-        <w:rPr>
+        <w:t>If HKG order</w:t>
+      </w:r>
+      <w:r>
+        <w:rPr>
+          <w:highlight w:val="yellow"/>
           <w:lang w:val="en-GB"/>
         </w:rPr>
-        <w:t>f HKG order</w:t>
-      </w:r>
-      <w:r>
-        <w:rPr>
+        <w:t xml:space="preserve"> </w:t>
+      </w:r>
+      <w:r>
+        <w:rPr>
+          <w:highlight w:val="yellow"/>
           <w:lang w:val="en-GB"/>
         </w:rPr>
-        <w:t xml:space="preserve"> </w:t>
-      </w:r>
-      <w:r>
-        <w:rPr>
+        <w:t>=&gt; I</w:t>
+      </w:r>
+      <w:r>
+        <w:rPr>
+          <w:highlight w:val="yellow"/>
           <w:lang w:val="en-GB"/>
         </w:rPr>
-        <w:t>=&gt; I</w:t>
-      </w:r>
-      <w:r>
-        <w:rPr>
+        <w:t xml:space="preserve">t </w:t>
+      </w:r>
+      <w:r>
+        <w:rPr>
+          <w:highlight w:val="yellow"/>
           <w:lang w:val="en-GB"/>
         </w:rPr>
-        <w:t xml:space="preserve">t </w:t>
-      </w:r>
-      <w:r>
-        <w:rPr>
+        <w:t>should</w:t>
+      </w:r>
+      <w:r>
+        <w:rPr>
+          <w:highlight w:val="yellow"/>
           <w:lang w:val="en-GB"/>
         </w:rPr>
-        <w:t>should</w:t>
-      </w:r>
-      <w:r>
-        <w:rPr>
+        <w:t xml:space="preserve"> not</w:t>
+      </w:r>
+      <w:r>
+        <w:rPr>
+          <w:highlight w:val="yellow"/>
           <w:lang w:val="en-GB"/>
         </w:rPr>
-        <w:t xml:space="preserve"> not</w:t>
-      </w:r>
-      <w:r>
-        <w:rPr>
+        <w:t xml:space="preserve"> be</w:t>
+      </w:r>
+      <w:r>
+        <w:rPr>
+          <w:highlight w:val="yellow"/>
           <w:lang w:val="en-GB"/>
         </w:rPr>
-        <w:t xml:space="preserve"> be</w:t>
-      </w:r>
-      <w:r>
-        <w:rPr>
+        <w:t xml:space="preserve"> procured by “</w:t>
+      </w:r>
+      <w:proofErr w:type="spellStart"/>
+      <w:r>
+        <w:rPr>
+          <w:highlight w:val="yellow"/>
           <w:lang w:val="en-GB"/>
         </w:rPr>
-        <w:t xml:space="preserve"> procured by “</w:t>
-      </w:r>
-      <w:proofErr w:type="spellStart"/>
-      <w:r>
-        <w:rPr>
-          <w:lang w:val="en-GB"/>
-        </w:rPr>
         <w:t>Rieckermann</w:t>
       </w:r>
       <w:proofErr w:type="spellEnd"/>
       <w:r>
         <w:rPr>
+          <w:highlight w:val="yellow"/>
           <w:lang w:val="en-GB"/>
         </w:rPr>
         <w:t xml:space="preserve"> GmbH” </w:t>
@@ -15067,115 +15010,80 @@
       </w:pPr>
       <w:r>
         <w:rPr>
+          <w:highlight w:val="yellow"/>
           <w:lang w:val="en-GB"/>
         </w:rPr>
-        <w:t>In case it is FOXPRO order =&gt; I</w:t>
-      </w:r>
-      <w:r>
-        <w:rPr>
+        <w:t>In case it is FOXPRO order =&gt; It should not be procured by “</w:t>
+      </w:r>
+      <w:proofErr w:type="spellStart"/>
+      <w:r>
+        <w:rPr>
+          <w:highlight w:val="yellow"/>
           <w:lang w:val="en-GB"/>
         </w:rPr>
-        <w:t xml:space="preserve">t </w:t>
-      </w:r>
-      <w:r>
-        <w:rPr>
+        <w:t>Rieckermann</w:t>
+      </w:r>
+      <w:proofErr w:type="spellEnd"/>
+      <w:r>
+        <w:rPr>
+          <w:highlight w:val="yellow"/>
           <w:lang w:val="en-GB"/>
         </w:rPr>
-        <w:t>should not be</w:t>
-      </w:r>
-      <w:r>
-        <w:rPr>
+        <w:t xml:space="preserve"> GmbH” and its division is not '00</w:t>
+      </w:r>
+      <w:r>
+        <w:rPr>
+          <w:highlight w:val="yellow"/>
           <w:lang w:val="en-GB"/>
         </w:rPr>
-        <w:t xml:space="preserve"> procured by “</w:t>
-      </w:r>
-      <w:proofErr w:type="spellStart"/>
-      <w:r>
-        <w:rPr>
+        <w:t xml:space="preserve">','01','11','12','13','14','15' or </w:t>
+      </w:r>
+      <w:r>
+        <w:rPr>
+          <w:highlight w:val="yellow"/>
           <w:lang w:val="en-GB"/>
         </w:rPr>
-        <w:t>Rieckermann</w:t>
-      </w:r>
-      <w:proofErr w:type="spellEnd"/>
-      <w:r>
+        <w:t>'1S' and its product is not 'Spare Part Onward Charges'</w:t>
+      </w:r>
+      <w:bookmarkStart w:id="37" w:name="_GoBack"/>
+      <w:bookmarkEnd w:id="37"/>
+    </w:p>
+    <w:p>
+      <w:pPr>
+        <w:pStyle w:val="GRZStandardtext"/>
+        <w:jc w:val="both"/>
         <w:rPr>
           <w:lang w:val="en-GB"/>
         </w:rPr>
-        <w:t xml:space="preserve"> GmbH”</w:t>
-      </w:r>
-      <w:r>
+      </w:pPr>
+    </w:p>
+    <w:p>
+      <w:pPr>
+        <w:pStyle w:val="GRZStandardtext"/>
+        <w:jc w:val="both"/>
         <w:rPr>
           <w:lang w:val="en-GB"/>
         </w:rPr>
-        <w:t xml:space="preserve"> and its division is not </w:t>
-      </w:r>
+      </w:pPr>
       <w:r>
         <w:rPr>
           <w:lang w:val="en-GB"/>
         </w:rPr>
-        <w:t>'00</w:t>
-      </w:r>
+        <w:t xml:space="preserve">For </w:t>
+      </w:r>
+      <w:commentRangeStart w:id="38"/>
       <w:r>
         <w:rPr>
           <w:lang w:val="en-GB"/>
         </w:rPr>
-        <w:t xml:space="preserve">','01','11','12','13','14','15' or </w:t>
-      </w:r>
-      <w:r>
-        <w:rPr>
-          <w:lang w:val="en-GB"/>
-        </w:rPr>
-        <w:t>'1S'</w:t>
-      </w:r>
-      <w:r>
-        <w:rPr>
-          <w:lang w:val="en-GB"/>
-        </w:rPr>
-        <w:t xml:space="preserve"> and its product is not </w:t>
-      </w:r>
-      <w:r>
-        <w:rPr>
-          <w:lang w:val="en-GB"/>
-        </w:rPr>
-        <w:t>'Spare Part Onward Charges'</w:t>
-      </w:r>
-    </w:p>
-    <w:p>
-      <w:pPr>
-        <w:pStyle w:val="GRZStandardtext"/>
-        <w:jc w:val="both"/>
-        <w:rPr>
-          <w:lang w:val="en-GB"/>
-        </w:rPr>
-      </w:pPr>
-    </w:p>
-    <w:p>
-      <w:pPr>
-        <w:pStyle w:val="GRZStandardtext"/>
-        <w:jc w:val="both"/>
-        <w:rPr>
-          <w:lang w:val="en-GB"/>
-        </w:rPr>
-      </w:pPr>
-      <w:r>
-        <w:rPr>
-          <w:lang w:val="en-GB"/>
-        </w:rPr>
-        <w:t xml:space="preserve">For </w:t>
-      </w:r>
-      <w:commentRangeStart w:id="37"/>
-      <w:r>
-        <w:rPr>
-          <w:lang w:val="en-GB"/>
-        </w:rPr>
         <w:t xml:space="preserve">FOXPRO and HKG orders, turnover information come from Solomon, </w:t>
       </w:r>
-      <w:commentRangeEnd w:id="37"/>
+      <w:commentRangeEnd w:id="38"/>
       <w:r>
         <w:rPr>
           <w:rStyle w:val="CommentReference"/>
         </w:rPr>
-        <w:commentReference w:id="37"/>
+        <w:commentReference w:id="38"/>
       </w:r>
       <w:r>
         <w:rPr>
@@ -15569,7 +15477,7 @@
           <w:lang w:val="en-GB"/>
         </w:rPr>
       </w:pPr>
-      <w:bookmarkStart w:id="38" w:name="_Toc363744226"/>
+      <w:bookmarkStart w:id="39" w:name="_Toc363744226"/>
     </w:p>
     <w:p>
       <w:pPr>
@@ -15599,7 +15507,7 @@
           <w:lang w:val="en-GB"/>
         </w:rPr>
       </w:pPr>
-      <w:bookmarkStart w:id="39" w:name="_Toc438129202"/>
+      <w:bookmarkStart w:id="40" w:name="_Toc438129202"/>
       <w:r>
         <w:rPr>
           <w:lang w:val="en-GB"/>
@@ -15607,18 +15515,18 @@
         <w:lastRenderedPageBreak/>
         <w:t>Technical Integration</w:t>
       </w:r>
-      <w:bookmarkEnd w:id="39"/>
+      <w:bookmarkEnd w:id="40"/>
     </w:p>
     <w:p>
       <w:pPr>
         <w:pStyle w:val="Heading3"/>
         <w:jc w:val="both"/>
       </w:pPr>
-      <w:bookmarkStart w:id="40" w:name="_Toc438129203"/>
+      <w:bookmarkStart w:id="41" w:name="_Toc438129203"/>
       <w:r>
         <w:t>Preamble</w:t>
       </w:r>
-      <w:bookmarkEnd w:id="40"/>
+      <w:bookmarkEnd w:id="41"/>
     </w:p>
     <w:p>
       <w:pPr>
@@ -15626,7 +15534,7 @@
           <w:lang w:val="en-GB"/>
         </w:rPr>
       </w:pPr>
-      <w:bookmarkStart w:id="41" w:name="_Toc373361623"/>
+      <w:bookmarkStart w:id="42" w:name="_Toc373361623"/>
       <w:r>
         <w:rPr>
           <w:lang w:val="en-GB"/>
@@ -15659,79 +15567,65 @@
         <w:rPr>
           <w:lang w:val="en-GB"/>
         </w:rPr>
-        <w:t xml:space="preserve"> </w:t>
+        <w:t xml:space="preserve"> Ventas, </w:t>
+      </w:r>
+      <w:r>
+        <w:rPr>
+          <w:lang w:val="en-GB"/>
+        </w:rPr>
+        <w:t>LOD</w:t>
+      </w:r>
+      <w:r>
+        <w:rPr>
+          <w:lang w:val="en-GB"/>
+        </w:rPr>
+        <w:t xml:space="preserve"> and Solomon in our </w:t>
       </w:r>
       <w:proofErr w:type="spellStart"/>
       <w:r>
         <w:rPr>
           <w:lang w:val="en-GB"/>
         </w:rPr>
-        <w:t>Ventas</w:t>
+        <w:t>Datawarehouse</w:t>
       </w:r>
       <w:proofErr w:type="spellEnd"/>
       <w:r>
         <w:rPr>
           <w:lang w:val="en-GB"/>
         </w:rPr>
-        <w:t xml:space="preserve">, </w:t>
-      </w:r>
+        <w:t xml:space="preserve">. The </w:t>
+      </w:r>
+      <w:proofErr w:type="spellStart"/>
       <w:r>
         <w:rPr>
           <w:lang w:val="en-GB"/>
         </w:rPr>
-        <w:t>LOD</w:t>
-      </w:r>
+        <w:t>Datawarehouse</w:t>
+      </w:r>
+      <w:proofErr w:type="spellEnd"/>
       <w:r>
         <w:rPr>
           <w:lang w:val="en-GB"/>
         </w:rPr>
-        <w:t xml:space="preserve"> and Solomon in our </w:t>
-      </w:r>
-      <w:proofErr w:type="spellStart"/>
-      <w:r>
-        <w:rPr>
-          <w:lang w:val="en-GB"/>
-        </w:rPr>
-        <w:t>Datawarehouse</w:t>
-      </w:r>
-      <w:proofErr w:type="spellEnd"/>
-      <w:r>
-        <w:rPr>
-          <w:lang w:val="en-GB"/>
-        </w:rPr>
-        <w:t xml:space="preserve">. The </w:t>
-      </w:r>
-      <w:proofErr w:type="spellStart"/>
-      <w:r>
-        <w:rPr>
-          <w:lang w:val="en-GB"/>
-        </w:rPr>
-        <w:t>Datawarehouse</w:t>
-      </w:r>
-      <w:proofErr w:type="spellEnd"/>
-      <w:r>
-        <w:rPr>
-          <w:lang w:val="en-GB"/>
-        </w:rPr>
         <w:t xml:space="preserve"> is stored in an SQL Server and the Name of the database is Staging Area. This documentation will help to get quick information how the key figures in Board are calculated and where they come from.</w:t>
       </w:r>
-      <w:bookmarkEnd w:id="41"/>
+      <w:bookmarkEnd w:id="42"/>
     </w:p>
     <w:p>
       <w:pPr>
         <w:pStyle w:val="Heading3"/>
         <w:jc w:val="both"/>
       </w:pPr>
-      <w:bookmarkStart w:id="42" w:name="_Toc373332684"/>
-      <w:bookmarkStart w:id="43" w:name="_Toc438129204"/>
+      <w:bookmarkStart w:id="43" w:name="_Toc373332684"/>
+      <w:bookmarkStart w:id="44" w:name="_Toc438129204"/>
       <w:r>
         <w:t>Ta</w:t>
       </w:r>
-      <w:bookmarkEnd w:id="42"/>
+      <w:bookmarkEnd w:id="43"/>
       <w:r>
         <w:t>bles</w:t>
       </w:r>
-      <w:bookmarkEnd w:id="43"/>
+      <w:bookmarkEnd w:id="44"/>
     </w:p>
     <w:p>
       <w:pPr>
@@ -18209,11 +18103,11 @@
         <w:pStyle w:val="Heading3"/>
         <w:jc w:val="both"/>
       </w:pPr>
-      <w:bookmarkStart w:id="44" w:name="_Toc438129205"/>
+      <w:bookmarkStart w:id="45" w:name="_Toc438129205"/>
       <w:r>
         <w:t>Views</w:t>
       </w:r>
-      <w:bookmarkEnd w:id="44"/>
+      <w:bookmarkEnd w:id="45"/>
     </w:p>
     <w:p>
       <w:pPr>
@@ -18279,8 +18173,8 @@
         <w:pStyle w:val="Heading2"/>
         <w:jc w:val="both"/>
       </w:pPr>
-      <w:bookmarkStart w:id="45" w:name="_Toc373332686"/>
-      <w:bookmarkStart w:id="46" w:name="_Toc438129206"/>
+      <w:bookmarkStart w:id="46" w:name="_Toc373332686"/>
+      <w:bookmarkStart w:id="47" w:name="_Toc438129206"/>
       <w:r>
         <w:lastRenderedPageBreak/>
         <w:t>ETL Proc</w:t>
@@ -18288,8 +18182,8 @@
       <w:r>
         <w:t>ess</w:t>
       </w:r>
-      <w:bookmarkEnd w:id="45"/>
       <w:bookmarkEnd w:id="46"/>
+      <w:bookmarkEnd w:id="47"/>
     </w:p>
     <w:p>
       <w:pPr>
@@ -18299,14 +18193,14 @@
           <w:lang w:val="en-US"/>
         </w:rPr>
       </w:pPr>
-      <w:bookmarkStart w:id="47" w:name="_Toc438129207"/>
+      <w:bookmarkStart w:id="48" w:name="_Toc438129207"/>
       <w:r>
         <w:rPr>
           <w:lang w:val="en-US"/>
         </w:rPr>
         <w:t>Loading tables in the landing zone</w:t>
       </w:r>
-      <w:bookmarkEnd w:id="47"/>
+      <w:bookmarkEnd w:id="48"/>
     </w:p>
     <w:p>
       <w:pPr>
@@ -18497,11 +18391,11 @@
         <w:pStyle w:val="Heading3"/>
         <w:jc w:val="both"/>
       </w:pPr>
-      <w:bookmarkStart w:id="48" w:name="_Toc438129208"/>
+      <w:bookmarkStart w:id="49" w:name="_Toc438129208"/>
       <w:r>
         <w:t>Loading the Facttables</w:t>
       </w:r>
-      <w:bookmarkEnd w:id="48"/>
+      <w:bookmarkEnd w:id="49"/>
     </w:p>
     <w:p>
       <w:pPr>
@@ -18794,16 +18688,16 @@
           <w:color w:val="000000" w:themeColor="text1"/>
         </w:rPr>
       </w:pPr>
-      <w:bookmarkStart w:id="49" w:name="_Toc373332690"/>
-      <w:bookmarkStart w:id="50" w:name="_Toc438129209"/>
+      <w:bookmarkStart w:id="50" w:name="_Toc373332690"/>
+      <w:bookmarkStart w:id="51" w:name="_Toc438129209"/>
       <w:r>
         <w:rPr>
           <w:color w:val="000000" w:themeColor="text1"/>
         </w:rPr>
         <w:t>Order Intake</w:t>
       </w:r>
-      <w:bookmarkEnd w:id="49"/>
       <w:bookmarkEnd w:id="50"/>
+      <w:bookmarkEnd w:id="51"/>
     </w:p>
     <w:p>
       <w:pPr>
@@ -18814,8 +18708,8 @@
           <w:lang w:val="en-US"/>
         </w:rPr>
       </w:pPr>
-      <w:bookmarkStart w:id="51" w:name="_Toc373332691"/>
-      <w:bookmarkStart w:id="52" w:name="_Toc438129210"/>
+      <w:bookmarkStart w:id="52" w:name="_Toc373332691"/>
+      <w:bookmarkStart w:id="53" w:name="_Toc438129210"/>
       <w:r>
         <w:rPr>
           <w:color w:val="000000" w:themeColor="text1"/>
@@ -18839,24 +18733,25 @@
         </w:rPr>
         <w:t xml:space="preserve"> </w:t>
       </w:r>
-      <w:bookmarkEnd w:id="51"/>
+      <w:bookmarkEnd w:id="52"/>
       <w:r>
         <w:rPr>
           <w:color w:val="000000" w:themeColor="text1"/>
           <w:lang w:val="en-US"/>
         </w:rPr>
-        <w:t xml:space="preserve">for trade values in </w:t>
-      </w:r>
-      <w:proofErr w:type="spellStart"/>
-      <w:r>
+        <w:t>for trade values in Ventas</w:t>
+      </w:r>
+      <w:bookmarkEnd w:id="53"/>
+    </w:p>
+    <w:p>
+      <w:pPr>
+        <w:pStyle w:val="GRZStandardtext"/>
+        <w:jc w:val="both"/>
         <w:rPr>
           <w:color w:val="000000" w:themeColor="text1"/>
           <w:lang w:val="en-US"/>
         </w:rPr>
-        <w:t>Ventas</w:t>
-      </w:r>
-      <w:bookmarkEnd w:id="52"/>
-      <w:proofErr w:type="spellEnd"/>
+      </w:pPr>
     </w:p>
     <w:p>
       <w:pPr>
@@ -18867,45 +18762,19 @@
           <w:lang w:val="en-US"/>
         </w:rPr>
       </w:pPr>
-    </w:p>
-    <w:p>
-      <w:pPr>
-        <w:pStyle w:val="GRZStandardtext"/>
-        <w:jc w:val="both"/>
+      <w:r>
         <w:rPr>
           <w:color w:val="000000" w:themeColor="text1"/>
           <w:lang w:val="en-US"/>
         </w:rPr>
-      </w:pPr>
+        <w:t>To get the Order Intake values f</w:t>
+      </w:r>
       <w:r>
         <w:rPr>
           <w:color w:val="000000" w:themeColor="text1"/>
           <w:lang w:val="en-US"/>
         </w:rPr>
-        <w:t>To get the Order Intake values f</w:t>
-      </w:r>
-      <w:r>
-        <w:rPr>
-          <w:color w:val="000000" w:themeColor="text1"/>
-          <w:lang w:val="en-US"/>
-        </w:rPr>
-        <w:t xml:space="preserve">or trade orders from </w:t>
-      </w:r>
-      <w:proofErr w:type="spellStart"/>
-      <w:r>
-        <w:rPr>
-          <w:color w:val="000000" w:themeColor="text1"/>
-          <w:lang w:val="en-US"/>
-        </w:rPr>
-        <w:t>Ventas</w:t>
-      </w:r>
-      <w:proofErr w:type="spellEnd"/>
-      <w:r>
-        <w:rPr>
-          <w:color w:val="000000" w:themeColor="text1"/>
-          <w:lang w:val="en-US"/>
-        </w:rPr>
-        <w:t xml:space="preserve"> in our </w:t>
+        <w:t xml:space="preserve">or trade orders from Ventas in our </w:t>
       </w:r>
       <w:proofErr w:type="spellStart"/>
       <w:r>
@@ -19053,39 +18922,7 @@
           <w:color w:val="000000" w:themeColor="text1"/>
           <w:lang w:val="en-US"/>
         </w:rPr>
-        <w:t xml:space="preserve"> attach all relevant </w:t>
-      </w:r>
-      <w:proofErr w:type="spellStart"/>
-      <w:r>
-        <w:rPr>
-          <w:color w:val="000000" w:themeColor="text1"/>
-          <w:lang w:val="en-US"/>
-        </w:rPr>
-        <w:t>Ventas</w:t>
-      </w:r>
-      <w:proofErr w:type="spellEnd"/>
-      <w:r>
-        <w:rPr>
-          <w:color w:val="000000" w:themeColor="text1"/>
-          <w:lang w:val="en-US"/>
-        </w:rPr>
-        <w:t xml:space="preserve"> tables that contain Values for trade orders in </w:t>
-      </w:r>
-      <w:proofErr w:type="spellStart"/>
-      <w:r>
-        <w:rPr>
-          <w:color w:val="000000" w:themeColor="text1"/>
-          <w:lang w:val="en-US"/>
-        </w:rPr>
-        <w:t>Ventas</w:t>
-      </w:r>
-      <w:proofErr w:type="spellEnd"/>
-      <w:r>
-        <w:rPr>
-          <w:color w:val="000000" w:themeColor="text1"/>
-          <w:lang w:val="en-US"/>
-        </w:rPr>
-        <w:t>. In this View we us</w:t>
+        <w:t xml:space="preserve"> attach all relevant Ventas tables that contain Values for trade orders in Ventas. In this View we us</w:t>
       </w:r>
       <w:r>
         <w:rPr>
@@ -19308,23 +19145,7 @@
           <w:color w:val="000000" w:themeColor="text1"/>
           <w:lang w:val="en-US"/>
         </w:rPr>
-        <w:t xml:space="preserve"> In this view we identify the Business Unit to the Order Intake trade Values in </w:t>
-      </w:r>
-      <w:proofErr w:type="spellStart"/>
-      <w:r>
-        <w:rPr>
-          <w:color w:val="000000" w:themeColor="text1"/>
-          <w:lang w:val="en-US"/>
-        </w:rPr>
-        <w:t>Ventas</w:t>
-      </w:r>
-      <w:proofErr w:type="spellEnd"/>
-      <w:r>
-        <w:rPr>
-          <w:color w:val="000000" w:themeColor="text1"/>
-          <w:lang w:val="en-US"/>
-        </w:rPr>
-        <w:t>. To get the right Business Unit we use the admi</w:t>
+        <w:t xml:space="preserve"> In this view we identify the Business Unit to the Order Intake trade Values in Ventas. To get the right Business Unit we use the admi</w:t>
       </w:r>
       <w:r>
         <w:rPr>
@@ -19826,8 +19647,8 @@
           <w:lang w:val="en-US"/>
         </w:rPr>
       </w:pPr>
-      <w:bookmarkStart w:id="53" w:name="_Toc373332692"/>
-      <w:bookmarkStart w:id="54" w:name="_Toc438129211"/>
+      <w:bookmarkStart w:id="54" w:name="_Toc373332692"/>
+      <w:bookmarkStart w:id="55" w:name="_Toc438129211"/>
       <w:r>
         <w:rPr>
           <w:lang w:val="en-US"/>
@@ -19849,22 +19670,14 @@
         </w:rPr>
         <w:t xml:space="preserve"> </w:t>
       </w:r>
-      <w:bookmarkEnd w:id="53"/>
-      <w:r>
-        <w:rPr>
-          <w:lang w:val="en-US"/>
-        </w:rPr>
-        <w:t xml:space="preserve">for commission values from </w:t>
-      </w:r>
-      <w:proofErr w:type="spellStart"/>
-      <w:r>
-        <w:rPr>
-          <w:lang w:val="en-US"/>
-        </w:rPr>
-        <w:t>Ventas</w:t>
-      </w:r>
       <w:bookmarkEnd w:id="54"/>
-      <w:proofErr w:type="spellEnd"/>
+      <w:r>
+        <w:rPr>
+          <w:lang w:val="en-US"/>
+        </w:rPr>
+        <w:t>for commission values from Ventas</w:t>
+      </w:r>
+      <w:bookmarkEnd w:id="55"/>
     </w:p>
     <w:p>
       <w:pPr>
@@ -19903,21 +19716,7 @@
         <w:rPr>
           <w:lang w:val="en-US"/>
         </w:rPr>
-        <w:t xml:space="preserve"> Orders from </w:t>
-      </w:r>
-      <w:proofErr w:type="spellStart"/>
-      <w:r>
-        <w:rPr>
-          <w:lang w:val="en-US"/>
-        </w:rPr>
-        <w:t>Ventas</w:t>
-      </w:r>
-      <w:proofErr w:type="spellEnd"/>
-      <w:r>
-        <w:rPr>
-          <w:lang w:val="en-US"/>
-        </w:rPr>
-        <w:t xml:space="preserve"> we use the same procedure, that we explain in point </w:t>
+        <w:t xml:space="preserve"> Orders from Ventas we use the same procedure, that we explain in point </w:t>
       </w:r>
       <w:r>
         <w:rPr>
@@ -20045,8 +19844,8 @@
           <w:lang w:val="en-US"/>
         </w:rPr>
       </w:pPr>
-      <w:bookmarkStart w:id="55" w:name="_Toc373332693"/>
-      <w:bookmarkStart w:id="56" w:name="_Toc438129212"/>
+      <w:bookmarkStart w:id="56" w:name="_Toc373332693"/>
+      <w:bookmarkStart w:id="57" w:name="_Toc438129212"/>
       <w:r>
         <w:rPr>
           <w:lang w:val="en-GB"/>
@@ -20097,14 +19896,14 @@
         </w:rPr>
         <w:t xml:space="preserve"> </w:t>
       </w:r>
-      <w:bookmarkEnd w:id="55"/>
+      <w:bookmarkEnd w:id="56"/>
       <w:r>
         <w:rPr>
           <w:lang w:val="en-US"/>
         </w:rPr>
         <w:t>LOD</w:t>
       </w:r>
-      <w:bookmarkEnd w:id="56"/>
+      <w:bookmarkEnd w:id="57"/>
     </w:p>
     <w:p>
       <w:pPr>
@@ -20132,20 +19931,20 @@
         </w:rPr>
         <w:t xml:space="preserve">When transferring LOD data to BOARD, orders are categorized into </w:t>
       </w:r>
-      <w:commentRangeStart w:id="57"/>
+      <w:commentRangeStart w:id="58"/>
       <w:r>
         <w:rPr>
           <w:lang w:val="en-US"/>
         </w:rPr>
         <w:t xml:space="preserve">three </w:t>
       </w:r>
-      <w:commentRangeEnd w:id="57"/>
+      <w:commentRangeEnd w:id="58"/>
       <w:r>
         <w:rPr>
           <w:rStyle w:val="CommentReference"/>
           <w:lang w:val="de-DE"/>
         </w:rPr>
-        <w:commentReference w:id="57"/>
+        <w:commentReference w:id="58"/>
       </w:r>
       <w:r>
         <w:rPr>
@@ -21047,7 +20846,7 @@
         </w:rPr>
         <w:t xml:space="preserve"> </w:t>
       </w:r>
-      <w:commentRangeStart w:id="58"/>
+      <w:commentRangeStart w:id="59"/>
       <w:r>
         <w:rPr>
           <w:lang w:val="en-US"/>
@@ -21089,14 +20888,14 @@
         </w:rPr>
         <w:t>vLOD_NonHKGOrderNo</w:t>
       </w:r>
-      <w:commentRangeEnd w:id="58"/>
+      <w:commentRangeEnd w:id="59"/>
       <w:proofErr w:type="spellEnd"/>
       <w:r>
         <w:rPr>
           <w:rStyle w:val="CommentReference"/>
           <w:lang w:val="de-DE"/>
         </w:rPr>
-        <w:commentReference w:id="58"/>
+        <w:commentReference w:id="59"/>
       </w:r>
       <w:r>
         <w:rPr>
@@ -25266,7 +25065,7 @@
           <w:lang w:val="en-US"/>
         </w:rPr>
       </w:pPr>
-      <w:bookmarkStart w:id="59" w:name="_Toc438129213"/>
+      <w:bookmarkStart w:id="60" w:name="_Toc438129213"/>
       <w:r>
         <w:rPr>
           <w:lang w:val="en-GB"/>
@@ -25312,7 +25111,7 @@
         </w:rPr>
         <w:t>ccess orders before 2013</w:t>
       </w:r>
-      <w:bookmarkEnd w:id="59"/>
+      <w:bookmarkEnd w:id="60"/>
       <w:r>
         <w:rPr>
           <w:lang w:val="en-US"/>
@@ -25336,7 +25135,7 @@
           <w:lang w:val="en-US"/>
         </w:rPr>
       </w:pPr>
-      <w:bookmarkStart w:id="60" w:name="_Toc438129214"/>
+      <w:bookmarkStart w:id="61" w:name="_Toc438129214"/>
       <w:r>
         <w:rPr>
           <w:b/>
@@ -25346,7 +25145,7 @@
         </w:rPr>
         <w:t>(For reference only, as HKG Access orders before 2013 are disconnected to Data warehouse)</w:t>
       </w:r>
-      <w:bookmarkEnd w:id="60"/>
+      <w:bookmarkEnd w:id="61"/>
     </w:p>
     <w:p>
       <w:pPr>
@@ -25490,7 +25289,7 @@
           <w:lang w:val="en-US"/>
         </w:rPr>
       </w:pPr>
-      <w:bookmarkStart w:id="61" w:name="_Toc438129215"/>
+      <w:bookmarkStart w:id="62" w:name="_Toc438129215"/>
       <w:r>
         <w:rPr>
           <w:lang w:val="en-GB"/>
@@ -25529,7 +25328,7 @@
         </w:rPr>
         <w:t>HKG Access orders since 2013 onwards</w:t>
       </w:r>
-      <w:bookmarkEnd w:id="61"/>
+      <w:bookmarkEnd w:id="62"/>
     </w:p>
     <w:p>
       <w:pPr>
@@ -25644,11 +25443,11 @@
         <w:pStyle w:val="Heading3"/>
         <w:jc w:val="both"/>
       </w:pPr>
-      <w:bookmarkStart w:id="62" w:name="_Toc438129216"/>
+      <w:bookmarkStart w:id="63" w:name="_Toc438129216"/>
       <w:r>
         <w:t>Facttable „Fakt_OrderIntake“</w:t>
       </w:r>
-      <w:bookmarkEnd w:id="62"/>
+      <w:bookmarkEnd w:id="63"/>
     </w:p>
     <w:p>
       <w:pPr>
@@ -25883,6 +25682,13 @@
           <w:szCs w:val="22"/>
           <w:lang w:val="en-US"/>
         </w:rPr>
+        <w:t xml:space="preserve"> Ventas</w:t>
+      </w:r>
+      <w:r>
+        <w:rPr>
+          <w:szCs w:val="22"/>
+          <w:lang w:val="en-US"/>
+        </w:rPr>
         <w:t xml:space="preserve"> </w:t>
       </w:r>
       <w:proofErr w:type="spellStart"/>
@@ -25891,7 +25697,7 @@
           <w:szCs w:val="22"/>
           <w:lang w:val="en-US"/>
         </w:rPr>
-        <w:t>Ventas</w:t>
+        <w:t>Commision</w:t>
       </w:r>
       <w:proofErr w:type="spellEnd"/>
       <w:r>
@@ -25899,377 +25705,345 @@
           <w:szCs w:val="22"/>
           <w:lang w:val="en-US"/>
         </w:rPr>
+        <w:t xml:space="preserve"> and Trade (see Point 5.1.1 and 5</w:t>
+      </w:r>
+      <w:r>
+        <w:rPr>
+          <w:szCs w:val="22"/>
+          <w:lang w:val="en-US"/>
+        </w:rPr>
+        <w:t>.1.2)</w:t>
+      </w:r>
+      <w:r>
+        <w:rPr>
+          <w:szCs w:val="22"/>
+          <w:lang w:val="en-US"/>
+        </w:rPr>
+        <w:t xml:space="preserve"> is used to transfer Ventas orders since 2008 onwards to data warehouse</w:t>
+      </w:r>
+      <w:r>
+        <w:rPr>
+          <w:szCs w:val="22"/>
+          <w:lang w:val="en-US"/>
+        </w:rPr>
+        <w:t>.</w:t>
+      </w:r>
+      <w:r>
+        <w:rPr>
+          <w:szCs w:val="22"/>
+          <w:lang w:val="en-US"/>
+        </w:rPr>
+        <w:t xml:space="preserve"> Data source of</w:t>
+      </w:r>
+      <w:r>
+        <w:rPr>
+          <w:szCs w:val="22"/>
+          <w:lang w:val="en-US"/>
+        </w:rPr>
         <w:t xml:space="preserve"> </w:t>
       </w:r>
+      <w:r>
+        <w:rPr>
+          <w:szCs w:val="22"/>
+          <w:lang w:val="en-US"/>
+        </w:rPr>
+        <w:t>t</w:t>
+      </w:r>
+      <w:r>
+        <w:rPr>
+          <w:szCs w:val="22"/>
+          <w:lang w:val="en-US"/>
+        </w:rPr>
+        <w:t xml:space="preserve">hese </w:t>
+      </w:r>
+      <w:r>
+        <w:rPr>
+          <w:szCs w:val="22"/>
+          <w:lang w:val="en-US"/>
+        </w:rPr>
+        <w:t>order</w:t>
+      </w:r>
+      <w:r>
+        <w:rPr>
+          <w:szCs w:val="22"/>
+          <w:lang w:val="en-US"/>
+        </w:rPr>
+        <w:t>s are marked with “HBG.</w:t>
+      </w:r>
+    </w:p>
+    <w:p>
+      <w:pPr>
+        <w:pStyle w:val="GRZStandardtext"/>
+        <w:jc w:val="both"/>
+        <w:rPr>
+          <w:szCs w:val="22"/>
+          <w:lang w:val="en-US"/>
+        </w:rPr>
+      </w:pPr>
+    </w:p>
+    <w:p>
+      <w:pPr>
+        <w:pStyle w:val="GRZStandardtext"/>
+        <w:jc w:val="both"/>
+        <w:rPr>
+          <w:szCs w:val="22"/>
+          <w:lang w:val="en-US"/>
+        </w:rPr>
+      </w:pPr>
+      <w:r>
+        <w:rPr>
+          <w:szCs w:val="22"/>
+          <w:lang w:val="en-US"/>
+        </w:rPr>
+        <w:t>LOD</w:t>
+      </w:r>
+      <w:r>
+        <w:rPr>
+          <w:szCs w:val="22"/>
+          <w:lang w:val="en-US"/>
+        </w:rPr>
+        <w:t xml:space="preserve"> v</w:t>
+      </w:r>
+      <w:r>
+        <w:rPr>
+          <w:szCs w:val="22"/>
+          <w:lang w:val="en-US"/>
+        </w:rPr>
+        <w:t>iew</w:t>
+      </w:r>
+      <w:r>
+        <w:rPr>
+          <w:szCs w:val="22"/>
+          <w:lang w:val="en-US"/>
+        </w:rPr>
+        <w:t xml:space="preserve"> “</w:t>
+      </w:r>
       <w:proofErr w:type="spellStart"/>
       <w:r>
         <w:rPr>
+          <w:lang w:val="en-US"/>
+        </w:rPr>
+        <w:t>vTMP_</w:t>
+      </w:r>
+      <w:r>
+        <w:rPr>
+          <w:lang w:val="en-US"/>
+        </w:rPr>
+        <w:t>LOD</w:t>
+      </w:r>
+      <w:r>
+        <w:rPr>
+          <w:lang w:val="en-US"/>
+        </w:rPr>
+        <w:t>_OrderIntake</w:t>
+      </w:r>
+      <w:proofErr w:type="spellEnd"/>
+      <w:r>
+        <w:rPr>
+          <w:lang w:val="en-US"/>
+        </w:rPr>
+        <w:t>”</w:t>
+      </w:r>
+      <w:r>
+        <w:rPr>
           <w:szCs w:val="22"/>
           <w:lang w:val="en-US"/>
         </w:rPr>
-        <w:t>Commision</w:t>
+        <w:t xml:space="preserve"> (see Point 5</w:t>
+      </w:r>
+      <w:r>
+        <w:rPr>
+          <w:szCs w:val="22"/>
+          <w:lang w:val="en-US"/>
+        </w:rPr>
+        <w:t>.1.3</w:t>
+      </w:r>
+      <w:r>
+        <w:rPr>
+          <w:szCs w:val="22"/>
+          <w:lang w:val="en-US"/>
+        </w:rPr>
+        <w:t>.4</w:t>
+      </w:r>
+      <w:r>
+        <w:rPr>
+          <w:szCs w:val="22"/>
+          <w:lang w:val="en-US"/>
+        </w:rPr>
+        <w:t>)</w:t>
+      </w:r>
+      <w:r>
+        <w:rPr>
+          <w:szCs w:val="22"/>
+          <w:lang w:val="en-US"/>
+        </w:rPr>
+        <w:t xml:space="preserve"> is used to transfer LOD orders to data warehouse</w:t>
+      </w:r>
+      <w:r>
+        <w:rPr>
+          <w:szCs w:val="22"/>
+          <w:lang w:val="en-US"/>
+        </w:rPr>
+        <w:t xml:space="preserve">.  </w:t>
+      </w:r>
+      <w:r>
+        <w:rPr>
+          <w:szCs w:val="22"/>
+          <w:lang w:val="en-US"/>
+        </w:rPr>
+        <w:t>Data source is</w:t>
+      </w:r>
+      <w:r>
+        <w:rPr>
+          <w:szCs w:val="22"/>
+          <w:lang w:val="en-US"/>
+        </w:rPr>
+        <w:t xml:space="preserve"> </w:t>
+      </w:r>
+      <w:r>
+        <w:rPr>
+          <w:szCs w:val="22"/>
+          <w:lang w:val="en-US"/>
+        </w:rPr>
+        <w:t>named</w:t>
+      </w:r>
+      <w:r>
+        <w:rPr>
+          <w:szCs w:val="22"/>
+          <w:lang w:val="en-US"/>
+        </w:rPr>
+        <w:t xml:space="preserve"> </w:t>
+      </w:r>
+      <w:r>
+        <w:rPr>
+          <w:szCs w:val="22"/>
+          <w:lang w:val="en-US"/>
+        </w:rPr>
+        <w:t>as</w:t>
+      </w:r>
+      <w:r>
+        <w:rPr>
+          <w:szCs w:val="22"/>
+          <w:lang w:val="en-US"/>
+        </w:rPr>
+        <w:t xml:space="preserve"> “</w:t>
+      </w:r>
+      <w:r>
+        <w:rPr>
+          <w:szCs w:val="22"/>
+          <w:lang w:val="en-US"/>
+        </w:rPr>
+        <w:t>LOD</w:t>
+      </w:r>
+      <w:r>
+        <w:rPr>
+          <w:szCs w:val="22"/>
+          <w:lang w:val="en-US"/>
+        </w:rPr>
+        <w:t>”.</w:t>
+      </w:r>
+    </w:p>
+    <w:p>
+      <w:pPr>
+        <w:pStyle w:val="GRZStandardtext"/>
+        <w:jc w:val="both"/>
+        <w:rPr>
+          <w:szCs w:val="22"/>
+          <w:lang w:val="en-US"/>
+        </w:rPr>
+      </w:pPr>
+    </w:p>
+    <w:p>
+      <w:pPr>
+        <w:pStyle w:val="GRZStandardtext"/>
+        <w:jc w:val="both"/>
+        <w:rPr>
+          <w:szCs w:val="22"/>
+          <w:lang w:val="en-US"/>
+        </w:rPr>
+      </w:pPr>
+      <w:r>
+        <w:rPr>
+          <w:szCs w:val="22"/>
+          <w:lang w:val="en-US"/>
+        </w:rPr>
+        <w:t xml:space="preserve">For HKG Access orders, </w:t>
+      </w:r>
+      <w:r>
+        <w:rPr>
+          <w:szCs w:val="22"/>
+          <w:lang w:val="en-US"/>
+        </w:rPr>
+        <w:t xml:space="preserve">data </w:t>
+      </w:r>
+      <w:r>
+        <w:rPr>
+          <w:szCs w:val="22"/>
+          <w:lang w:val="en-US"/>
+        </w:rPr>
+        <w:t xml:space="preserve">source is marked </w:t>
+      </w:r>
+      <w:r>
+        <w:rPr>
+          <w:szCs w:val="22"/>
+          <w:lang w:val="en-US"/>
+        </w:rPr>
+        <w:t>with</w:t>
+      </w:r>
+      <w:r>
+        <w:rPr>
+          <w:szCs w:val="22"/>
+          <w:lang w:val="en-US"/>
+        </w:rPr>
+        <w:t xml:space="preserve"> “HKL”.</w:t>
+      </w:r>
+    </w:p>
+    <w:p>
+      <w:pPr>
+        <w:pStyle w:val="GRZStandardtext"/>
+        <w:jc w:val="both"/>
+        <w:rPr>
+          <w:lang w:val="en-US"/>
+        </w:rPr>
+      </w:pPr>
+    </w:p>
+    <w:p>
+      <w:pPr>
+        <w:pStyle w:val="GRZGliederung3"/>
+        <w:rPr>
+          <w:lang w:val="en-US"/>
+        </w:rPr>
+      </w:pPr>
+      <w:bookmarkStart w:id="64" w:name="_Toc438129217"/>
+      <w:proofErr w:type="spellStart"/>
+      <w:r>
+        <w:rPr>
+          <w:lang w:val="en-US"/>
+        </w:rPr>
+        <w:t>Facttable</w:t>
       </w:r>
       <w:proofErr w:type="spellEnd"/>
       <w:r>
         <w:rPr>
-          <w:szCs w:val="22"/>
-          <w:lang w:val="en-US"/>
-        </w:rPr>
-        <w:t xml:space="preserve"> and Trade (see Point 5.1.1 and 5</w:t>
-      </w:r>
-      <w:r>
-        <w:rPr>
-          <w:szCs w:val="22"/>
-          <w:lang w:val="en-US"/>
-        </w:rPr>
-        <w:t>.1.2)</w:t>
-      </w:r>
-      <w:r>
-        <w:rPr>
-          <w:szCs w:val="22"/>
-          <w:lang w:val="en-US"/>
-        </w:rPr>
-        <w:t xml:space="preserve"> is used to transfer </w:t>
+          <w:lang w:val="en-US"/>
+        </w:rPr>
+        <w:t xml:space="preserve"> “</w:t>
       </w:r>
       <w:proofErr w:type="spellStart"/>
       <w:r>
         <w:rPr>
-          <w:szCs w:val="22"/>
-          <w:lang w:val="en-US"/>
-        </w:rPr>
-        <w:t>Ventas</w:t>
+          <w:lang w:val="en-US"/>
+        </w:rPr>
+        <w:t>HIST_OrderIntake</w:t>
       </w:r>
       <w:proofErr w:type="spellEnd"/>
       <w:r>
         <w:rPr>
-          <w:szCs w:val="22"/>
-          <w:lang w:val="en-US"/>
-        </w:rPr>
-        <w:t xml:space="preserve"> orders since 2008 onwards to data warehouse</w:t>
-      </w:r>
-      <w:r>
-        <w:rPr>
-          <w:szCs w:val="22"/>
-          <w:lang w:val="en-US"/>
-        </w:rPr>
-        <w:t>.</w:t>
-      </w:r>
-      <w:r>
-        <w:rPr>
-          <w:szCs w:val="22"/>
-          <w:lang w:val="en-US"/>
-        </w:rPr>
-        <w:t xml:space="preserve"> Data source of</w:t>
-      </w:r>
-      <w:r>
-        <w:rPr>
-          <w:szCs w:val="22"/>
-          <w:lang w:val="en-US"/>
-        </w:rPr>
-        <w:t xml:space="preserve"> </w:t>
-      </w:r>
-      <w:r>
-        <w:rPr>
-          <w:szCs w:val="22"/>
-          <w:lang w:val="en-US"/>
-        </w:rPr>
-        <w:t>t</w:t>
-      </w:r>
-      <w:r>
-        <w:rPr>
-          <w:szCs w:val="22"/>
-          <w:lang w:val="en-US"/>
-        </w:rPr>
-        <w:t xml:space="preserve">hese </w:t>
-      </w:r>
-      <w:r>
-        <w:rPr>
-          <w:szCs w:val="22"/>
-          <w:lang w:val="en-US"/>
-        </w:rPr>
-        <w:t>order</w:t>
-      </w:r>
-      <w:r>
-        <w:rPr>
-          <w:szCs w:val="22"/>
-          <w:lang w:val="en-US"/>
-        </w:rPr>
-        <w:t>s are marked with “HBG.</w:t>
-      </w:r>
-    </w:p>
-    <w:p>
-      <w:pPr>
-        <w:pStyle w:val="GRZStandardtext"/>
-        <w:jc w:val="both"/>
-        <w:rPr>
-          <w:szCs w:val="22"/>
-          <w:lang w:val="en-US"/>
-        </w:rPr>
-      </w:pPr>
-    </w:p>
-    <w:p>
-      <w:pPr>
-        <w:pStyle w:val="GRZStandardtext"/>
-        <w:jc w:val="both"/>
-        <w:rPr>
-          <w:szCs w:val="22"/>
-          <w:lang w:val="en-US"/>
-        </w:rPr>
-      </w:pPr>
-      <w:r>
-        <w:rPr>
-          <w:szCs w:val="22"/>
-          <w:lang w:val="en-US"/>
-        </w:rPr>
-        <w:t>LOD</w:t>
-      </w:r>
-      <w:r>
-        <w:rPr>
-          <w:szCs w:val="22"/>
-          <w:lang w:val="en-US"/>
-        </w:rPr>
-        <w:t xml:space="preserve"> v</w:t>
-      </w:r>
-      <w:r>
-        <w:rPr>
-          <w:szCs w:val="22"/>
-          <w:lang w:val="en-US"/>
-        </w:rPr>
-        <w:t>iew</w:t>
-      </w:r>
-      <w:r>
-        <w:rPr>
-          <w:szCs w:val="22"/>
-          <w:lang w:val="en-US"/>
-        </w:rPr>
-        <w:t xml:space="preserve"> “</w:t>
-      </w:r>
-      <w:proofErr w:type="spellStart"/>
-      <w:r>
-        <w:rPr>
-          <w:lang w:val="en-US"/>
-        </w:rPr>
-        <w:t>vTMP_</w:t>
-      </w:r>
-      <w:r>
-        <w:rPr>
-          <w:lang w:val="en-US"/>
-        </w:rPr>
-        <w:t>LOD</w:t>
-      </w:r>
-      <w:r>
-        <w:rPr>
-          <w:lang w:val="en-US"/>
-        </w:rPr>
-        <w:t>_OrderIntake</w:t>
-      </w:r>
-      <w:proofErr w:type="spellEnd"/>
-      <w:r>
-        <w:rPr>
           <w:lang w:val="en-US"/>
         </w:rPr>
         <w:t>”</w:t>
       </w:r>
-      <w:r>
-        <w:rPr>
-          <w:szCs w:val="22"/>
-          <w:lang w:val="en-US"/>
-        </w:rPr>
-        <w:t xml:space="preserve"> (see Point 5</w:t>
-      </w:r>
-      <w:r>
-        <w:rPr>
-          <w:szCs w:val="22"/>
-          <w:lang w:val="en-US"/>
-        </w:rPr>
-        <w:t>.1.3</w:t>
-      </w:r>
-      <w:r>
-        <w:rPr>
-          <w:szCs w:val="22"/>
-          <w:lang w:val="en-US"/>
-        </w:rPr>
-        <w:t>.4</w:t>
-      </w:r>
-      <w:r>
-        <w:rPr>
-          <w:szCs w:val="22"/>
-          <w:lang w:val="en-US"/>
-        </w:rPr>
-        <w:t>)</w:t>
-      </w:r>
-      <w:r>
-        <w:rPr>
-          <w:szCs w:val="22"/>
-          <w:lang w:val="en-US"/>
-        </w:rPr>
-        <w:t xml:space="preserve"> is used to transfer LOD orders to data warehouse</w:t>
-      </w:r>
-      <w:r>
-        <w:rPr>
-          <w:szCs w:val="22"/>
-          <w:lang w:val="en-US"/>
-        </w:rPr>
-        <w:t xml:space="preserve">.  </w:t>
-      </w:r>
-      <w:r>
-        <w:rPr>
-          <w:szCs w:val="22"/>
-          <w:lang w:val="en-US"/>
-        </w:rPr>
-        <w:t>Data source is</w:t>
-      </w:r>
-      <w:r>
-        <w:rPr>
-          <w:szCs w:val="22"/>
-          <w:lang w:val="en-US"/>
-        </w:rPr>
-        <w:t xml:space="preserve"> </w:t>
-      </w:r>
-      <w:r>
-        <w:rPr>
-          <w:szCs w:val="22"/>
-          <w:lang w:val="en-US"/>
-        </w:rPr>
-        <w:t>named</w:t>
-      </w:r>
-      <w:r>
-        <w:rPr>
-          <w:szCs w:val="22"/>
-          <w:lang w:val="en-US"/>
-        </w:rPr>
-        <w:t xml:space="preserve"> </w:t>
-      </w:r>
-      <w:r>
-        <w:rPr>
-          <w:szCs w:val="22"/>
-          <w:lang w:val="en-US"/>
-        </w:rPr>
-        <w:t>as</w:t>
-      </w:r>
-      <w:r>
-        <w:rPr>
-          <w:szCs w:val="22"/>
-          <w:lang w:val="en-US"/>
-        </w:rPr>
-        <w:t xml:space="preserve"> “</w:t>
-      </w:r>
-      <w:r>
-        <w:rPr>
-          <w:szCs w:val="22"/>
-          <w:lang w:val="en-US"/>
-        </w:rPr>
-        <w:t>LOD</w:t>
-      </w:r>
-      <w:r>
-        <w:rPr>
-          <w:szCs w:val="22"/>
-          <w:lang w:val="en-US"/>
-        </w:rPr>
-        <w:t>”.</w:t>
-      </w:r>
-    </w:p>
-    <w:p>
-      <w:pPr>
-        <w:pStyle w:val="GRZStandardtext"/>
-        <w:jc w:val="both"/>
-        <w:rPr>
-          <w:szCs w:val="22"/>
-          <w:lang w:val="en-US"/>
-        </w:rPr>
-      </w:pPr>
-    </w:p>
-    <w:p>
-      <w:pPr>
-        <w:pStyle w:val="GRZStandardtext"/>
-        <w:jc w:val="both"/>
-        <w:rPr>
-          <w:szCs w:val="22"/>
-          <w:lang w:val="en-US"/>
-        </w:rPr>
-      </w:pPr>
-      <w:r>
-        <w:rPr>
-          <w:szCs w:val="22"/>
-          <w:lang w:val="en-US"/>
-        </w:rPr>
-        <w:t xml:space="preserve">For HKG Access orders, </w:t>
-      </w:r>
-      <w:r>
-        <w:rPr>
-          <w:szCs w:val="22"/>
-          <w:lang w:val="en-US"/>
-        </w:rPr>
-        <w:t xml:space="preserve">data </w:t>
-      </w:r>
-      <w:r>
-        <w:rPr>
-          <w:szCs w:val="22"/>
-          <w:lang w:val="en-US"/>
-        </w:rPr>
-        <w:t xml:space="preserve">source is marked </w:t>
-      </w:r>
-      <w:r>
-        <w:rPr>
-          <w:szCs w:val="22"/>
-          <w:lang w:val="en-US"/>
-        </w:rPr>
-        <w:t>with</w:t>
-      </w:r>
-      <w:r>
-        <w:rPr>
-          <w:szCs w:val="22"/>
-          <w:lang w:val="en-US"/>
-        </w:rPr>
-        <w:t xml:space="preserve"> “HKL”.</w:t>
-      </w:r>
-    </w:p>
-    <w:p>
-      <w:pPr>
-        <w:pStyle w:val="GRZStandardtext"/>
-        <w:jc w:val="both"/>
-        <w:rPr>
-          <w:lang w:val="en-US"/>
-        </w:rPr>
-      </w:pPr>
-    </w:p>
-    <w:p>
-      <w:pPr>
-        <w:pStyle w:val="GRZGliederung3"/>
-        <w:rPr>
-          <w:lang w:val="en-US"/>
-        </w:rPr>
-      </w:pPr>
-      <w:bookmarkStart w:id="63" w:name="_Toc438129217"/>
-      <w:proofErr w:type="spellStart"/>
-      <w:r>
-        <w:rPr>
-          <w:lang w:val="en-US"/>
-        </w:rPr>
-        <w:t>Facttable</w:t>
-      </w:r>
-      <w:proofErr w:type="spellEnd"/>
-      <w:r>
-        <w:rPr>
-          <w:lang w:val="en-US"/>
-        </w:rPr>
-        <w:t xml:space="preserve"> “</w:t>
-      </w:r>
-      <w:proofErr w:type="spellStart"/>
-      <w:r>
-        <w:rPr>
-          <w:lang w:val="en-US"/>
-        </w:rPr>
-        <w:t>HIST_OrderIntake</w:t>
-      </w:r>
-      <w:proofErr w:type="spellEnd"/>
-      <w:r>
-        <w:rPr>
-          <w:lang w:val="en-US"/>
-        </w:rPr>
-        <w:t>”</w:t>
-      </w:r>
-      <w:bookmarkEnd w:id="63"/>
+      <w:bookmarkEnd w:id="64"/>
     </w:p>
     <w:p>
       <w:pPr>
@@ -32474,14 +32248,14 @@
           <w:lang w:val="en-GB"/>
         </w:rPr>
       </w:pPr>
-      <w:bookmarkStart w:id="64" w:name="_Toc438129218"/>
+      <w:bookmarkStart w:id="65" w:name="_Toc438129218"/>
       <w:r>
         <w:rPr>
           <w:lang w:val="en-GB"/>
         </w:rPr>
         <w:t>Order Complete</w:t>
       </w:r>
-      <w:bookmarkEnd w:id="64"/>
+      <w:bookmarkEnd w:id="65"/>
     </w:p>
     <w:p>
       <w:pPr>
@@ -32498,8 +32272,8 @@
           <w:lang w:val="en-US"/>
         </w:rPr>
       </w:pPr>
-      <w:bookmarkStart w:id="65" w:name="_Toc438129219"/>
-      <w:bookmarkStart w:id="66" w:name="_Toc373332696"/>
+      <w:bookmarkStart w:id="66" w:name="_Toc438129219"/>
+      <w:bookmarkStart w:id="67" w:name="_Toc373332696"/>
       <w:r>
         <w:rPr>
           <w:i w:val="0"/>
@@ -32569,7 +32343,7 @@
         </w:rPr>
         <w:t>”.</w:t>
       </w:r>
-      <w:bookmarkEnd w:id="65"/>
+      <w:bookmarkEnd w:id="66"/>
     </w:p>
     <w:p>
       <w:pPr>
@@ -32709,7 +32483,7 @@
           <w:lang w:val="en-US"/>
         </w:rPr>
       </w:pPr>
-      <w:bookmarkStart w:id="67" w:name="_Toc438129220"/>
+      <w:bookmarkStart w:id="68" w:name="_Toc438129220"/>
       <w:r>
         <w:rPr>
           <w:lang w:val="en-US"/>
@@ -32738,18 +32512,10 @@
         <w:rPr>
           <w:lang w:val="en-US"/>
         </w:rPr>
-        <w:t xml:space="preserve"> in </w:t>
-      </w:r>
-      <w:proofErr w:type="spellStart"/>
-      <w:r>
-        <w:rPr>
-          <w:lang w:val="en-US"/>
-        </w:rPr>
-        <w:t>Ventas</w:t>
-      </w:r>
-      <w:bookmarkEnd w:id="66"/>
+        <w:t xml:space="preserve"> in Ventas</w:t>
+      </w:r>
       <w:bookmarkEnd w:id="67"/>
-      <w:proofErr w:type="spellEnd"/>
+      <w:bookmarkEnd w:id="68"/>
     </w:p>
     <w:p>
       <w:pPr>
@@ -33517,8 +33283,8 @@
           <w:lang w:val="en-US"/>
         </w:rPr>
       </w:pPr>
-      <w:bookmarkStart w:id="68" w:name="_Toc373332697"/>
-      <w:bookmarkStart w:id="69" w:name="_Toc438129221"/>
+      <w:bookmarkStart w:id="69" w:name="_Toc373332697"/>
+      <w:bookmarkStart w:id="70" w:name="_Toc438129221"/>
       <w:r>
         <w:rPr>
           <w:lang w:val="en-US"/>
@@ -33555,18 +33321,10 @@
         <w:rPr>
           <w:lang w:val="en-US"/>
         </w:rPr>
-        <w:t xml:space="preserve"> </w:t>
-      </w:r>
-      <w:proofErr w:type="spellStart"/>
-      <w:r>
-        <w:rPr>
-          <w:lang w:val="en-US"/>
-        </w:rPr>
-        <w:t>Ventas</w:t>
-      </w:r>
-      <w:bookmarkEnd w:id="68"/>
+        <w:t xml:space="preserve"> Ventas</w:t>
+      </w:r>
       <w:bookmarkEnd w:id="69"/>
-      <w:proofErr w:type="spellEnd"/>
+      <w:bookmarkEnd w:id="70"/>
     </w:p>
     <w:p>
       <w:pPr>
@@ -33605,21 +33363,7 @@
         <w:rPr>
           <w:lang w:val="en-US"/>
         </w:rPr>
-        <w:t xml:space="preserve"> Orders from </w:t>
-      </w:r>
-      <w:proofErr w:type="spellStart"/>
-      <w:r>
-        <w:rPr>
-          <w:lang w:val="en-US"/>
-        </w:rPr>
-        <w:t>Ventas</w:t>
-      </w:r>
-      <w:proofErr w:type="spellEnd"/>
-      <w:r>
-        <w:rPr>
-          <w:lang w:val="en-US"/>
-        </w:rPr>
-        <w:t xml:space="preserve"> we need the following Views:</w:t>
+        <w:t xml:space="preserve"> Orders from Ventas we need the following Views:</w:t>
       </w:r>
     </w:p>
     <w:p>
@@ -34068,16 +33812,8 @@
         <w:rPr>
           <w:lang w:val="en-US"/>
         </w:rPr>
-        <w:t xml:space="preserve"> from </w:t>
-      </w:r>
-      <w:proofErr w:type="spellStart"/>
-      <w:r>
-        <w:rPr>
-          <w:lang w:val="en-US"/>
-        </w:rPr>
-        <w:t>Ventas</w:t>
-      </w:r>
-      <w:proofErr w:type="spellEnd"/>
+        <w:t xml:space="preserve"> from Ventas</w:t>
+      </w:r>
       <w:r>
         <w:rPr>
           <w:lang w:val="en-US"/>
@@ -34492,7 +34228,7 @@
           <w:lang w:val="en-US"/>
         </w:rPr>
       </w:pPr>
-      <w:bookmarkStart w:id="70" w:name="_Toc373332698"/>
+      <w:bookmarkStart w:id="71" w:name="_Toc373332698"/>
       <w:r>
         <w:rPr>
           <w:lang w:val="en-US"/>
@@ -34508,7 +34244,7 @@
           <w:lang w:val="en-US"/>
         </w:rPr>
       </w:pPr>
-      <w:bookmarkStart w:id="71" w:name="_Toc438129222"/>
+      <w:bookmarkStart w:id="72" w:name="_Toc438129222"/>
       <w:r>
         <w:rPr>
           <w:lang w:val="en-US"/>
@@ -34542,7 +34278,7 @@
         </w:rPr>
         <w:t xml:space="preserve"> </w:t>
       </w:r>
-      <w:bookmarkEnd w:id="70"/>
+      <w:bookmarkEnd w:id="71"/>
       <w:r>
         <w:rPr>
           <w:lang w:val="en-US"/>
@@ -34585,7 +34321,7 @@
         </w:rPr>
         <w:t xml:space="preserve"> Solomon</w:t>
       </w:r>
-      <w:bookmarkEnd w:id="71"/>
+      <w:bookmarkEnd w:id="72"/>
     </w:p>
     <w:p>
       <w:pPr>
@@ -35583,8 +35319,8 @@
           <w:lang w:val="en-US"/>
         </w:rPr>
       </w:pPr>
-      <w:bookmarkStart w:id="72" w:name="_Toc438129223"/>
-      <w:bookmarkStart w:id="73" w:name="_Toc373332699"/>
+      <w:bookmarkStart w:id="73" w:name="_Toc438129223"/>
+      <w:bookmarkStart w:id="74" w:name="_Toc373332699"/>
       <w:r>
         <w:rPr>
           <w:lang w:val="en-US"/>
@@ -35605,7 +35341,7 @@
         </w:rPr>
         <w:t xml:space="preserve"> from HKG Access orders since 2013 onwards</w:t>
       </w:r>
-      <w:bookmarkEnd w:id="72"/>
+      <w:bookmarkEnd w:id="73"/>
     </w:p>
     <w:p>
       <w:pPr>
@@ -35670,7 +35406,7 @@
           <w:lang w:val="en-US"/>
         </w:rPr>
       </w:pPr>
-      <w:bookmarkStart w:id="74" w:name="_Toc438129224"/>
+      <w:bookmarkStart w:id="75" w:name="_Toc438129224"/>
       <w:r>
         <w:rPr>
           <w:lang w:val="en-US"/>
@@ -35678,7 +35414,7 @@
         <w:lastRenderedPageBreak/>
         <w:t>Order Complete from LOD</w:t>
       </w:r>
-      <w:bookmarkEnd w:id="74"/>
+      <w:bookmarkEnd w:id="75"/>
     </w:p>
     <w:p>
       <w:pPr>
@@ -35768,7 +35504,7 @@
         </w:rPr>
         <w:t xml:space="preserve"> </w:t>
       </w:r>
-      <w:commentRangeStart w:id="75"/>
+      <w:commentRangeStart w:id="76"/>
       <w:r>
         <w:rPr>
           <w:lang w:val="en-US"/>
@@ -35781,13 +35517,13 @@
         </w:rPr>
         <w:t xml:space="preserve">, </w:t>
       </w:r>
-      <w:commentRangeEnd w:id="75"/>
+      <w:commentRangeEnd w:id="76"/>
       <w:r>
         <w:rPr>
           <w:rStyle w:val="CommentReference"/>
           <w:lang w:val="de-DE"/>
         </w:rPr>
-        <w:commentReference w:id="75"/>
+        <w:commentReference w:id="76"/>
       </w:r>
       <w:r>
         <w:rPr>
@@ -36942,7 +36678,7 @@
           <w:lang w:val="en-US"/>
         </w:rPr>
       </w:pPr>
-      <w:bookmarkStart w:id="76" w:name="_Toc438129225"/>
+      <w:bookmarkStart w:id="77" w:name="_Toc438129225"/>
       <w:r>
         <w:rPr>
           <w:lang w:val="en-US"/>
@@ -36989,8 +36725,8 @@
         </w:rPr>
         <w:t xml:space="preserve"> “FAKT_OrderComplete_DB2”</w:t>
       </w:r>
-      <w:bookmarkEnd w:id="73"/>
-      <w:bookmarkEnd w:id="76"/>
+      <w:bookmarkEnd w:id="74"/>
+      <w:bookmarkEnd w:id="77"/>
     </w:p>
     <w:p>
       <w:pPr>
@@ -37289,21 +37025,7 @@
         <w:rPr>
           <w:lang w:val="en-US"/>
         </w:rPr>
-        <w:t xml:space="preserve">To get the </w:t>
-      </w:r>
-      <w:proofErr w:type="spellStart"/>
-      <w:r>
-        <w:rPr>
-          <w:lang w:val="en-US"/>
-        </w:rPr>
-        <w:t>Ventas</w:t>
-      </w:r>
-      <w:proofErr w:type="spellEnd"/>
-      <w:r>
-        <w:rPr>
-          <w:lang w:val="en-US"/>
-        </w:rPr>
-        <w:t xml:space="preserve"> </w:t>
+        <w:t xml:space="preserve">To get the Ventas </w:t>
       </w:r>
       <w:proofErr w:type="spellStart"/>
       <w:r>
@@ -37570,14 +37292,14 @@
           <w:lang w:val="en-US"/>
         </w:rPr>
       </w:pPr>
-      <w:bookmarkStart w:id="77" w:name="_Toc438129226"/>
+      <w:bookmarkStart w:id="78" w:name="_Toc438129226"/>
       <w:r>
         <w:rPr>
           <w:lang w:val="en-US"/>
         </w:rPr>
         <w:t>Order Backlog</w:t>
       </w:r>
-      <w:bookmarkEnd w:id="77"/>
+      <w:bookmarkEnd w:id="78"/>
       <w:r>
         <w:rPr>
           <w:lang w:val="en-US"/>
@@ -37592,14 +37314,14 @@
           <w:lang w:val="en-US"/>
         </w:rPr>
       </w:pPr>
-      <w:bookmarkStart w:id="78" w:name="_Toc438129227"/>
+      <w:bookmarkStart w:id="79" w:name="_Toc438129227"/>
       <w:r>
         <w:rPr>
           <w:lang w:val="en-US"/>
         </w:rPr>
         <w:t>Order backlog actual (shipment)</w:t>
       </w:r>
-      <w:bookmarkEnd w:id="78"/>
+      <w:bookmarkEnd w:id="79"/>
     </w:p>
     <w:p>
       <w:pPr>
@@ -37698,7 +37420,7 @@
           <w:lang w:val="en-US"/>
         </w:rPr>
       </w:pPr>
-      <w:bookmarkStart w:id="79" w:name="_Toc438129228"/>
+      <w:bookmarkStart w:id="80" w:name="_Toc438129228"/>
       <w:r>
         <w:rPr>
           <w:lang w:val="en-US"/>
@@ -37717,7 +37439,7 @@
         </w:rPr>
         <w:t xml:space="preserve"> per month</w:t>
       </w:r>
-      <w:bookmarkEnd w:id="79"/>
+      <w:bookmarkEnd w:id="80"/>
     </w:p>
     <w:p>
       <w:pPr>
@@ -39171,14 +38893,14 @@
           <w:lang w:val="en-US"/>
         </w:rPr>
       </w:pPr>
-      <w:bookmarkStart w:id="80" w:name="_Toc438129229"/>
+      <w:bookmarkStart w:id="81" w:name="_Toc438129229"/>
       <w:r>
         <w:rPr>
           <w:lang w:val="en-US"/>
         </w:rPr>
         <w:t>Order Backlog Stock Historical per month</w:t>
       </w:r>
-      <w:bookmarkEnd w:id="80"/>
+      <w:bookmarkEnd w:id="81"/>
     </w:p>
     <w:p>
       <w:pPr>
@@ -39223,7 +38945,7 @@
           <w:lang w:val="en-US"/>
         </w:rPr>
       </w:pPr>
-      <w:bookmarkStart w:id="81" w:name="_Toc438129230"/>
+      <w:bookmarkStart w:id="82" w:name="_Toc438129230"/>
       <w:r>
         <w:rPr>
           <w:lang w:val="en-US"/>
@@ -39231,7 +38953,7 @@
         <w:lastRenderedPageBreak/>
         <w:t>TS KPIs</w:t>
       </w:r>
-      <w:bookmarkEnd w:id="81"/>
+      <w:bookmarkEnd w:id="82"/>
       <w:r>
         <w:rPr>
           <w:lang w:val="en-US"/>
@@ -39492,8 +39214,6 @@
         </w:rPr>
         <w:t>machinery/periphery before his first transaction buying spare parts/services.</w:t>
       </w:r>
-      <w:bookmarkStart w:id="82" w:name="_GoBack"/>
-      <w:bookmarkEnd w:id="82"/>
     </w:p>
     <w:p>
       <w:pPr>
@@ -40009,25 +39729,7 @@
         <w:rPr>
           <w:lang w:val="en-US"/>
         </w:rPr>
-        <w:t xml:space="preserve">Comprises of following entities: </w:t>
-      </w:r>
-      <w:r>
-        <w:rPr>
-          <w:lang w:val="en-US"/>
-        </w:rPr>
-        <w:t xml:space="preserve">Month, Business Unit, </w:t>
-      </w:r>
-      <w:r>
-        <w:rPr>
-          <w:lang w:val="en-US"/>
-        </w:rPr>
-        <w:t>Industry</w:t>
-      </w:r>
-      <w:r>
-        <w:rPr>
-          <w:lang w:val="en-US"/>
-        </w:rPr>
-        <w:t xml:space="preserve"> and JR Customer Type.</w:t>
+        <w:t>Comprises of following entities: Month, Business Unit, Industry and JR Customer Type.</w:t>
       </w:r>
       <w:proofErr w:type="gramEnd"/>
     </w:p>
@@ -40104,19 +39806,7 @@
         <w:rPr>
           <w:lang w:val="en-US"/>
         </w:rPr>
-        <w:t xml:space="preserve"> total </w:t>
-      </w:r>
-      <w:r>
-        <w:rPr>
-          <w:lang w:val="en-US"/>
-        </w:rPr>
-        <w:t>order intake</w:t>
-      </w:r>
-      <w:r>
-        <w:rPr>
-          <w:lang w:val="en-US"/>
-        </w:rPr>
-        <w:t xml:space="preserve"> value of new TS customers, grouping by month, business unit, industry and JR Customer Type</w:t>
+        <w:t xml:space="preserve"> total order intake value of new TS customers, grouping by month, business unit, industry and JR Customer Type</w:t>
       </w:r>
     </w:p>
     <w:p>
@@ -40413,19 +40103,7 @@
         <w:rPr>
           <w:lang w:val="en-US"/>
         </w:rPr>
-        <w:t>: Business Unit</w:t>
-      </w:r>
-      <w:r>
-        <w:rPr>
-          <w:lang w:val="en-US"/>
-        </w:rPr>
-        <w:t>, Customer</w:t>
-      </w:r>
-      <w:r>
-        <w:rPr>
-          <w:lang w:val="en-US"/>
-        </w:rPr>
-        <w:t>.</w:t>
+        <w:t>: Business Unit, Customer.</w:t>
       </w:r>
     </w:p>
     <w:p>
@@ -40521,43 +40199,7 @@
         <w:rPr>
           <w:lang w:val="en-US"/>
         </w:rPr>
-        <w:t>Involved entit</w:t>
-      </w:r>
-      <w:r>
-        <w:rPr>
-          <w:lang w:val="en-US"/>
-        </w:rPr>
-        <w:t>ies</w:t>
-      </w:r>
-      <w:r>
-        <w:rPr>
-          <w:lang w:val="en-US"/>
-        </w:rPr>
-        <w:t xml:space="preserve">: </w:t>
-      </w:r>
-      <w:r>
-        <w:rPr>
-          <w:lang w:val="en-US"/>
-        </w:rPr>
-        <w:t xml:space="preserve">Month, </w:t>
-      </w:r>
-      <w:r>
-        <w:rPr>
-          <w:lang w:val="en-US"/>
-        </w:rPr>
-        <w:t xml:space="preserve">Business Unit, </w:t>
-      </w:r>
-      <w:r>
-        <w:rPr>
-          <w:lang w:val="en-US"/>
-        </w:rPr>
-        <w:t>Industry, Service Type, Chargeable</w:t>
-      </w:r>
-      <w:r>
-        <w:rPr>
-          <w:lang w:val="en-US"/>
-        </w:rPr>
-        <w:t>.</w:t>
+        <w:t>Involved entities: Month, Business Unit, Industry, Service Type, Chargeable.</w:t>
       </w:r>
     </w:p>
     <w:p>
@@ -40621,19 +40263,7 @@
         <w:rPr>
           <w:lang w:val="en-US"/>
         </w:rPr>
-        <w:t>This cube stores total intake</w:t>
-      </w:r>
-      <w:r>
-        <w:rPr>
-          <w:lang w:val="en-US"/>
-        </w:rPr>
-        <w:t xml:space="preserve"> db2</w:t>
-      </w:r>
-      <w:r>
-        <w:rPr>
-          <w:lang w:val="en-US"/>
-        </w:rPr>
-        <w:t xml:space="preserve"> value of technical service orders, grouping by month, business unit, industry, </w:t>
+        <w:t xml:space="preserve">This cube stores total intake db2 value of technical service orders, grouping by month, business unit, industry, </w:t>
       </w:r>
       <w:proofErr w:type="gramStart"/>
       <w:r>
@@ -40729,19 +40359,7 @@
         <w:rPr>
           <w:lang w:val="en-US"/>
         </w:rPr>
-        <w:t xml:space="preserve">This cube stores total order </w:t>
-      </w:r>
-      <w:r>
-        <w:rPr>
-          <w:lang w:val="en-US"/>
-        </w:rPr>
-        <w:t>complete</w:t>
-      </w:r>
-      <w:r>
-        <w:rPr>
-          <w:lang w:val="en-US"/>
-        </w:rPr>
-        <w:t xml:space="preserve"> value of technical service orders, grouping by month, business unit, industry, service type and chargeable.</w:t>
+        <w:t>This cube stores total order complete value of technical service orders, grouping by month, business unit, industry, service type and chargeable.</w:t>
       </w:r>
     </w:p>
     <w:p>
@@ -40837,19 +40455,7 @@
         <w:rPr>
           <w:lang w:val="en-US"/>
         </w:rPr>
-        <w:t xml:space="preserve">This cube stores total order </w:t>
-      </w:r>
-      <w:r>
-        <w:rPr>
-          <w:lang w:val="en-US"/>
-        </w:rPr>
-        <w:t>complete DB2</w:t>
-      </w:r>
-      <w:r>
-        <w:rPr>
-          <w:lang w:val="en-US"/>
-        </w:rPr>
-        <w:t xml:space="preserve"> value of technical service orders, grouping by month, business unit, industry, service type and chargeable.</w:t>
+        <w:t>This cube stores total order complete DB2 value of technical service orders, grouping by month, business unit, industry, service type and chargeable.</w:t>
       </w:r>
     </w:p>
     <w:p>
@@ -46559,7 +46165,6 @@
           <w:sz w:val="20"/>
           <w:lang w:val="en-US"/>
         </w:rPr>
-        <w:lastRenderedPageBreak/>
         <w:t>from</w:t>
       </w:r>
       <w:r>
@@ -46701,6 +46306,7 @@
           <w:sz w:val="20"/>
           <w:lang w:val="en-US"/>
         </w:rPr>
+        <w:lastRenderedPageBreak/>
         <w:t>where</w:t>
       </w:r>
       <w:r>
@@ -52103,7 +51709,6 @@
           <w:sz w:val="20"/>
           <w:lang w:val="en-US"/>
         </w:rPr>
-        <w:lastRenderedPageBreak/>
         <w:tab/>
       </w:r>
       <w:r>
@@ -52364,6 +51969,7 @@
           <w:sz w:val="20"/>
           <w:lang w:val="en-US"/>
         </w:rPr>
+        <w:lastRenderedPageBreak/>
         <w:tab/>
       </w:r>
       <w:r>
@@ -55334,7 +54940,7 @@
         </w:rPr>
         <w:t>Multidimensional Database (BOARD)</w:t>
       </w:r>
-      <w:bookmarkEnd w:id="38"/>
+      <w:bookmarkEnd w:id="39"/>
     </w:p>
     <w:p>
       <w:pPr>
@@ -57261,7 +56867,7 @@
       <w:proofErr w:type="gramEnd"/>
     </w:p>
   </w:comment>
-  <w:comment w:id="37" w:author="Christoph Panschog" w:date="2015-12-17T14:29:00Z" w:initials="CPA">
+  <w:comment w:id="38" w:author="Christoph Panschog" w:date="2015-12-17T14:29:00Z" w:initials="CPA">
     <w:p>
       <w:pPr>
         <w:pStyle w:val="CommentText"/>
@@ -57277,7 +56883,7 @@
       </w:r>
     </w:p>
   </w:comment>
-  <w:comment w:id="57" w:author="Christoph Panschog" w:date="2015-12-17T14:31:00Z" w:initials="CPA">
+  <w:comment w:id="58" w:author="Christoph Panschog" w:date="2015-12-17T14:31:00Z" w:initials="CPA">
     <w:p>
       <w:pPr>
         <w:pStyle w:val="CommentText"/>
@@ -57289,14 +56895,11 @@
         <w:annotationRef/>
       </w:r>
       <w:r>
-        <w:t xml:space="preserve">4 </w:t>
-      </w:r>
-      <w:r>
-        <w:t>groups!!?</w:t>
+        <w:t>4 groups!!?</w:t>
       </w:r>
     </w:p>
   </w:comment>
-  <w:comment w:id="58" w:author="Christoph Panschog" w:date="2015-12-17T14:33:00Z" w:initials="CPA">
+  <w:comment w:id="59" w:author="Christoph Panschog" w:date="2015-12-17T14:33:00Z" w:initials="CPA">
     <w:p>
       <w:pPr>
         <w:pStyle w:val="CommentText"/>
@@ -57312,7 +56915,7 @@
       </w:r>
     </w:p>
   </w:comment>
-  <w:comment w:id="75" w:author="Christoph Panschog" w:date="2015-12-17T14:40:00Z" w:initials="CPA">
+  <w:comment w:id="76" w:author="Christoph Panschog" w:date="2015-12-17T14:40:00Z" w:initials="CPA">
     <w:p>
       <w:pPr>
         <w:pStyle w:val="CommentText"/>
@@ -57400,7 +57003,7 @@
       <w:rPr>
         <w:noProof/>
       </w:rPr>
-      <w:t>17.12.2015</w:t>
+      <w:t>21.12.2015</w:t>
     </w:r>
     <w:r>
       <w:fldChar w:fldCharType="end"/>
@@ -57443,7 +57046,7 @@
         <w:rStyle w:val="PageNumber"/>
         <w:noProof/>
       </w:rPr>
-      <w:t>39</w:t>
+      <w:t>17</w:t>
     </w:r>
     <w:r>
       <w:rPr>
@@ -63629,18 +63232,18 @@
 </file>
 
 <file path=customXml/item1.xml><?xml version="1.0" encoding="utf-8"?>
+<p:properties xmlns:p="http://schemas.microsoft.com/office/2006/metadata/properties" xmlns:xsi="http://www.w3.org/2001/XMLSchema-instance" xmlns:pc="http://schemas.microsoft.com/office/infopath/2007/PartnerControls">
+  <documentManagement/>
+</p:properties>
+</file>
+
+<file path=customXml/item2.xml><?xml version="1.0" encoding="utf-8"?>
 <?mso-contentType ?>
 <FormTemplates xmlns="http://schemas.microsoft.com/sharepoint/v3/contenttype/forms">
   <Display>DocumentLibraryForm</Display>
   <Edit>DocumentLibraryForm</Edit>
   <New>DocumentLibraryForm</New>
 </FormTemplates>
-</file>
-
-<file path=customXml/item2.xml><?xml version="1.0" encoding="utf-8"?>
-<p:properties xmlns:p="http://schemas.microsoft.com/office/2006/metadata/properties" xmlns:xsi="http://www.w3.org/2001/XMLSchema-instance" xmlns:pc="http://schemas.microsoft.com/office/infopath/2007/PartnerControls">
-  <documentManagement/>
-</p:properties>
 </file>
 
 <file path=customXml/item3.xml><?xml version="1.0" encoding="utf-8"?>
@@ -63762,18 +63365,18 @@
 </file>
 
 <file path=customXml/itemProps1.xml><?xml version="1.0" encoding="utf-8"?>
-<ds:datastoreItem xmlns:ds="http://schemas.openxmlformats.org/officeDocument/2006/customXml" ds:itemID="{EB32559C-D764-46BB-B4DB-F5D9E0F54353}">
+<ds:datastoreItem xmlns:ds="http://schemas.openxmlformats.org/officeDocument/2006/customXml" ds:itemID="{CD6DA8EE-59D3-4694-A988-62F29226B844}">
   <ds:schemaRefs>
-    <ds:schemaRef ds:uri="http://schemas.microsoft.com/sharepoint/v3/contenttype/forms"/>
+    <ds:schemaRef ds:uri="http://schemas.microsoft.com/office/2006/metadata/properties"/>
+    <ds:schemaRef ds:uri="http://schemas.microsoft.com/office/infopath/2007/PartnerControls"/>
   </ds:schemaRefs>
 </ds:datastoreItem>
 </file>
 
 <file path=customXml/itemProps2.xml><?xml version="1.0" encoding="utf-8"?>
-<ds:datastoreItem xmlns:ds="http://schemas.openxmlformats.org/officeDocument/2006/customXml" ds:itemID="{CD6DA8EE-59D3-4694-A988-62F29226B844}">
+<ds:datastoreItem xmlns:ds="http://schemas.openxmlformats.org/officeDocument/2006/customXml" ds:itemID="{EB32559C-D764-46BB-B4DB-F5D9E0F54353}">
   <ds:schemaRefs>
-    <ds:schemaRef ds:uri="http://schemas.microsoft.com/office/2006/metadata/properties"/>
-    <ds:schemaRef ds:uri="http://schemas.microsoft.com/office/infopath/2007/PartnerControls"/>
+    <ds:schemaRef ds:uri="http://schemas.microsoft.com/sharepoint/v3/contenttype/forms"/>
   </ds:schemaRefs>
 </ds:datastoreItem>
 </file>
@@ -63795,7 +63398,7 @@
 </file>
 
 <file path=customXml/itemProps4.xml><?xml version="1.0" encoding="utf-8"?>
-<ds:datastoreItem xmlns:ds="http://schemas.openxmlformats.org/officeDocument/2006/customXml" ds:itemID="{5FAEB67C-05A3-4A13-A76E-F5DC1B59493C}">
+<ds:datastoreItem xmlns:ds="http://schemas.openxmlformats.org/officeDocument/2006/customXml" ds:itemID="{D1DFB213-1C23-4A20-880F-B0E0956BB3C7}">
   <ds:schemaRefs>
     <ds:schemaRef ds:uri="http://schemas.openxmlformats.org/officeDocument/2006/bibliography"/>
   </ds:schemaRefs>

</xml_diff>